<commit_message>
Task 11 and 12
</commit_message>
<xml_diff>
--- a/src/main/java/task_9/Ex_9.docx
+++ b/src/main/java/task_9/Ex_9.docx
@@ -300,22 +300,10 @@
           <w:color w:val="000000"/>
           <w:sz w:val="30"/>
           <w:szCs w:val="30"/>
-        </w:rPr>
-        <w:t xml:space="preserve">CSS </w:t>
-      </w:r>
-      <w:proofErr w:type="spellStart"/>
-      <w:r>
-        <w:rPr>
-          <w:rFonts w:ascii="Arial" w:hAnsi="Arial" w:cs="Arial"/>
-          <w:b/>
-          <w:bCs/>
-          <w:color w:val="000000"/>
-          <w:sz w:val="30"/>
-          <w:szCs w:val="30"/>
-        </w:rPr>
-        <w:t>Locator</w:t>
-      </w:r>
-      <w:proofErr w:type="spellEnd"/>
+          <w:lang w:val="en-US"/>
+        </w:rPr>
+        <w:t>CSS Locator</w:t>
+      </w:r>
     </w:p>
     <w:p>
       <w:pPr>
@@ -415,21 +403,21 @@
         <w:rPr>
           <w:lang w:val="en-US"/>
         </w:rPr>
-        <w:t>//*[@id="</w:t>
-      </w:r>
-      <w:proofErr w:type="spellStart"/>
-      <w:r>
-        <w:rPr>
-          <w:lang w:val="en-US"/>
-        </w:rPr>
-        <w:t>mainbar</w:t>
-      </w:r>
-      <w:proofErr w:type="spellEnd"/>
-      <w:r>
-        <w:rPr>
-          <w:lang w:val="en-US"/>
-        </w:rPr>
-        <w:t>"]/div[1]/div/a</w:t>
+        <w:t>/html/body/</w:t>
+      </w:r>
+      <w:proofErr w:type="gramStart"/>
+      <w:r>
+        <w:rPr>
+          <w:lang w:val="en-US"/>
+        </w:rPr>
+        <w:t>div[</w:t>
+      </w:r>
+      <w:proofErr w:type="gramEnd"/>
+      <w:r>
+        <w:rPr>
+          <w:lang w:val="en-US"/>
+        </w:rPr>
+        <w:t>3]/div[2]/div[1]/div[1]/div/a</w:t>
       </w:r>
     </w:p>
     <w:p>
@@ -806,7 +794,7 @@
         <w:rPr>
           <w:lang w:val="en-US"/>
         </w:rPr>
-        <w:t>//*[@id="</w:t>
+        <w:t>/html/body/div[3]/div[1]/div[1]/</w:t>
       </w:r>
       <w:proofErr w:type="spellStart"/>
       <w:r>
@@ -820,15 +808,36 @@
         <w:rPr>
           <w:lang w:val="en-US"/>
         </w:rPr>
-        <w:t>-tags"]/div/div</w:t>
-      </w:r>
-    </w:p>
-    <w:p>
-      <w:pPr>
-        <w:rPr>
-          <w:lang w:val="en-US"/>
-        </w:rPr>
-      </w:pPr>
+        <w:t>/</w:t>
+      </w:r>
+      <w:proofErr w:type="spellStart"/>
+      <w:r>
+        <w:rPr>
+          <w:lang w:val="en-US"/>
+        </w:rPr>
+        <w:t>ol</w:t>
+      </w:r>
+      <w:proofErr w:type="spellEnd"/>
+      <w:r>
+        <w:rPr>
+          <w:lang w:val="en-US"/>
+        </w:rPr>
+        <w:t>/li[2]/</w:t>
+      </w:r>
+      <w:proofErr w:type="spellStart"/>
+      <w:r>
+        <w:rPr>
+          <w:lang w:val="en-US"/>
+        </w:rPr>
+        <w:t>ol</w:t>
+      </w:r>
+      <w:proofErr w:type="spellEnd"/>
+      <w:r>
+        <w:rPr>
+          <w:lang w:val="en-US"/>
+        </w:rPr>
+        <w:t>/li[3]/a/div/div</w:t>
+      </w:r>
     </w:p>
     <w:p>
       <w:pPr>
@@ -1254,29 +1263,8 @@
         <w:rPr>
           <w:lang w:val="en-US"/>
         </w:rPr>
-        <w:t>//*[@id="</w:t>
-      </w:r>
-      <w:proofErr w:type="spellStart"/>
-      <w:r>
-        <w:rPr>
-          <w:lang w:val="en-US"/>
-        </w:rPr>
-        <w:t>mainbar</w:t>
-      </w:r>
-      <w:proofErr w:type="spellEnd"/>
-      <w:r>
-        <w:rPr>
-          <w:lang w:val="en-US"/>
-        </w:rPr>
-        <w:t>"]/div[2]/div/div[2]/div/div[1]/a[2]/div</w:t>
-      </w:r>
-    </w:p>
-    <w:p>
-      <w:pPr>
-        <w:rPr>
-          <w:lang w:val="en-US"/>
-        </w:rPr>
-      </w:pPr>
+        <w:t>/html/body/div[3]/div[2]/div[1]/div[2]/div/div[2]/div/div[1]/a[2]/div</w:t>
+      </w:r>
     </w:p>
     <w:p>
       <w:pPr>
@@ -1645,7 +1633,7 @@
         <w:rPr>
           <w:lang w:val="en-US"/>
         </w:rPr>
-        <w:t>//*[@id="nav-users"]/div/div</w:t>
+        <w:t>/html/body/div[3]/div[1]/div[1]/nav/ol/li[2]/ol/li[4]/a/div/div</w:t>
       </w:r>
       <w:bookmarkStart w:id="0" w:name="_GoBack"/>
       <w:bookmarkEnd w:id="0"/>

</xml_diff>